<commit_message>
task sheet - added js libraries
</commit_message>
<xml_diff>
--- a/doc/Inna/List_Zadaniya_Inna_v1.docx
+++ b/doc/Inna/List_Zadaniya_Inna_v1.docx
@@ -840,8 +840,6 @@
                 <w:lang w:val="ru-RU"/>
               </w:rPr>
             </w:pPr>
-            <w:bookmarkStart w:id="0" w:name="_GoBack"/>
-            <w:bookmarkEnd w:id="0"/>
             <w:r>
               <w:rPr>
                 <w:sz w:val="24"/>
@@ -1345,61 +1343,53 @@
               <w:rPr>
                 <w:sz w:val="24"/>
                 <w:szCs w:val="24"/>
-              </w:rPr>
-            </w:pPr>
-            <w:r>
-              <w:rPr>
-                <w:sz w:val="24"/>
-                <w:lang w:val="ru-RU"/>
-              </w:rPr>
-              <w:t>операционная</w:t>
-            </w:r>
-            <w:r>
-              <w:rPr>
-                <w:sz w:val="24"/>
+                <w:lang w:val="ru-RU"/>
+              </w:rPr>
+            </w:pPr>
+            <w:r>
+              <w:rPr>
+                <w:sz w:val="24"/>
+                <w:szCs w:val="24"/>
+                <w:lang w:val="ru-RU"/>
+              </w:rPr>
+              <w:t xml:space="preserve">– семейство операционных систем </w:t>
+            </w:r>
+            <w:r>
+              <w:rPr>
+                <w:sz w:val="24"/>
+                <w:lang w:val="ru-RU"/>
+              </w:rPr>
+              <w:t xml:space="preserve">– </w:t>
+            </w:r>
+            <w:r>
+              <w:rPr>
+                <w:sz w:val="24"/>
+              </w:rPr>
+              <w:t>Microsoft</w:t>
+            </w:r>
+            <w:r>
+              <w:rPr>
+                <w:sz w:val="24"/>
+                <w:lang w:val="ru-RU"/>
               </w:rPr>
               <w:t xml:space="preserve"> </w:t>
             </w:r>
             <w:r>
               <w:rPr>
                 <w:sz w:val="24"/>
-                <w:lang w:val="ru-RU"/>
-              </w:rPr>
-              <w:t>система</w:t>
-            </w:r>
-            <w:r>
-              <w:rPr>
-                <w:sz w:val="24"/>
-              </w:rPr>
-              <w:t xml:space="preserve"> – </w:t>
-            </w:r>
-            <w:r>
-              <w:rPr>
-                <w:sz w:val="24"/>
-              </w:rPr>
-              <w:t>Microsoft</w:t>
-            </w:r>
-            <w:r>
-              <w:rPr>
-                <w:sz w:val="24"/>
+              </w:rPr>
+              <w:t>Windows</w:t>
+            </w:r>
+            <w:r>
+              <w:rPr>
+                <w:sz w:val="24"/>
+                <w:lang w:val="ru-RU"/>
               </w:rPr>
               <w:t xml:space="preserve"> </w:t>
             </w:r>
             <w:r>
               <w:rPr>
                 <w:sz w:val="24"/>
-              </w:rPr>
-              <w:t>Windows</w:t>
-            </w:r>
-            <w:r>
-              <w:rPr>
-                <w:sz w:val="24"/>
-              </w:rPr>
-              <w:t xml:space="preserve"> </w:t>
-            </w:r>
-            <w:r>
-              <w:rPr>
-                <w:sz w:val="24"/>
                 <w:lang w:val="ru-RU"/>
               </w:rPr>
               <w:t>10</w:t>
@@ -1407,6 +1397,7 @@
             <w:r>
               <w:rPr>
                 <w:sz w:val="24"/>
+                <w:lang w:val="ru-RU"/>
               </w:rPr>
               <w:t>;</w:t>
             </w:r>
@@ -1444,6 +1435,14 @@
                 <w:szCs w:val="24"/>
                 <w:lang w:val="ru-RU"/>
               </w:rPr>
+              <w:t xml:space="preserve">– </w:t>
+            </w:r>
+            <w:r>
+              <w:rPr>
+                <w:sz w:val="24"/>
+                <w:szCs w:val="24"/>
+                <w:lang w:val="ru-RU"/>
+              </w:rPr>
               <w:t xml:space="preserve">язык программирования – </w:t>
             </w:r>
             <w:r>
@@ -1484,47 +1483,109 @@
             <w:vAlign w:val="bottom"/>
           </w:tcPr>
           <w:p>
-            <w:pPr>
-              <w:rPr>
-                <w:lang w:val="ru-RU"/>
-              </w:rPr>
-            </w:pPr>
-            <w:r>
-              <w:rPr>
-                <w:sz w:val="24"/>
-                <w:szCs w:val="24"/>
-                <w:lang w:val="ru-RU"/>
-              </w:rPr>
-              <w:t xml:space="preserve">язык </w:t>
-            </w:r>
-            <w:r>
-              <w:rPr>
-                <w:sz w:val="24"/>
-                <w:szCs w:val="24"/>
-                <w:lang w:val="ru-RU"/>
-              </w:rPr>
-              <w:t>разметки гипертекста</w:t>
-            </w:r>
-            <w:r>
-              <w:rPr>
-                <w:sz w:val="24"/>
-                <w:szCs w:val="24"/>
-                <w:lang w:val="ru-RU"/>
-              </w:rPr>
-              <w:t xml:space="preserve"> – </w:t>
-            </w:r>
-            <w:r>
-              <w:rPr>
-                <w:sz w:val="24"/>
-                <w:szCs w:val="24"/>
-              </w:rPr>
-              <w:t>HTML</w:t>
-            </w:r>
-            <w:r>
-              <w:rPr>
-                <w:sz w:val="24"/>
-                <w:szCs w:val="24"/>
-                <w:lang w:val="ru-RU"/>
+            <w:r>
+              <w:rPr>
+                <w:sz w:val="24"/>
+                <w:szCs w:val="24"/>
+              </w:rPr>
+              <w:t>–</w:t>
+            </w:r>
+            <w:r>
+              <w:rPr>
+                <w:sz w:val="24"/>
+                <w:szCs w:val="24"/>
+              </w:rPr>
+              <w:t xml:space="preserve"> </w:t>
+            </w:r>
+            <w:r>
+              <w:rPr>
+                <w:sz w:val="24"/>
+                <w:szCs w:val="24"/>
+              </w:rPr>
+              <w:t>JavaScript</w:t>
+            </w:r>
+            <w:r>
+              <w:rPr>
+                <w:sz w:val="24"/>
+                <w:szCs w:val="24"/>
+              </w:rPr>
+              <w:t xml:space="preserve"> </w:t>
+            </w:r>
+            <w:r>
+              <w:rPr>
+                <w:sz w:val="24"/>
+                <w:szCs w:val="24"/>
+                <w:lang w:val="ru-RU"/>
+              </w:rPr>
+              <w:t>библиотеки</w:t>
+            </w:r>
+            <w:r>
+              <w:rPr>
+                <w:sz w:val="24"/>
+                <w:szCs w:val="24"/>
+              </w:rPr>
+              <w:t>:</w:t>
+            </w:r>
+            <w:r>
+              <w:rPr>
+                <w:sz w:val="24"/>
+                <w:szCs w:val="24"/>
+              </w:rPr>
+              <w:t xml:space="preserve"> </w:t>
+            </w:r>
+            <w:r>
+              <w:rPr>
+                <w:sz w:val="24"/>
+                <w:szCs w:val="24"/>
+              </w:rPr>
+              <w:t>React</w:t>
+            </w:r>
+            <w:r>
+              <w:rPr>
+                <w:sz w:val="24"/>
+                <w:szCs w:val="24"/>
+              </w:rPr>
+              <w:t>.</w:t>
+            </w:r>
+            <w:r>
+              <w:rPr>
+                <w:sz w:val="24"/>
+                <w:szCs w:val="24"/>
+              </w:rPr>
+              <w:t>js</w:t>
+            </w:r>
+            <w:r>
+              <w:rPr>
+                <w:sz w:val="24"/>
+                <w:szCs w:val="24"/>
+              </w:rPr>
+              <w:t xml:space="preserve">, </w:t>
+            </w:r>
+            <w:r>
+              <w:rPr>
+                <w:sz w:val="24"/>
+                <w:szCs w:val="24"/>
+              </w:rPr>
+              <w:t>Material</w:t>
+            </w:r>
+            <w:r>
+              <w:rPr>
+                <w:sz w:val="24"/>
+                <w:szCs w:val="24"/>
+              </w:rPr>
+              <w:t>-</w:t>
+            </w:r>
+            <w:r>
+              <w:rPr>
+                <w:sz w:val="24"/>
+                <w:szCs w:val="24"/>
+              </w:rPr>
+              <w:t>UI</w:t>
+            </w:r>
+            <w:r>
+              <w:rPr>
+                <w:sz w:val="24"/>
+                <w:szCs w:val="24"/>
               </w:rPr>
               <w:t>;</w:t>
             </w:r>
@@ -1559,6 +1620,36 @@
             <w:r>
               <w:rPr>
                 <w:sz w:val="24"/>
+                <w:szCs w:val="24"/>
+                <w:lang w:val="ru-RU"/>
+              </w:rPr>
+              <w:t xml:space="preserve">– </w:t>
+            </w:r>
+            <w:r>
+              <w:rPr>
+                <w:sz w:val="24"/>
+                <w:szCs w:val="24"/>
+                <w:lang w:val="ru-RU"/>
+              </w:rPr>
+              <w:t xml:space="preserve">язык разметки гипертекста – </w:t>
+            </w:r>
+            <w:r>
+              <w:rPr>
+                <w:sz w:val="24"/>
+                <w:szCs w:val="24"/>
+              </w:rPr>
+              <w:t>HTML</w:t>
+            </w:r>
+            <w:r>
+              <w:rPr>
+                <w:sz w:val="24"/>
+                <w:lang w:val="ru-RU"/>
+              </w:rPr>
+              <w:t xml:space="preserve">, </w:t>
+            </w:r>
+            <w:r>
+              <w:rPr>
+                <w:sz w:val="24"/>
                 <w:lang w:val="ru-RU"/>
               </w:rPr>
               <w:t xml:space="preserve">язык стилей </w:t>
@@ -1574,6 +1665,7 @@
             <w:r>
               <w:rPr>
                 <w:sz w:val="24"/>
+                <w:lang w:val="ru-RU"/>
               </w:rPr>
               <w:t xml:space="preserve"> </w:t>
             </w:r>
@@ -1590,6 +1682,7 @@
               <w:rPr>
                 <w:sz w:val="24"/>
                 <w:szCs w:val="24"/>
+                <w:lang w:val="ru-RU"/>
               </w:rPr>
               <w:t>.</w:t>
             </w:r>
@@ -1675,6 +1768,8 @@
               </w:rPr>
               <w:t>ведение;</w:t>
             </w:r>
+            <w:bookmarkStart w:id="0" w:name="_GoBack"/>
+            <w:bookmarkEnd w:id="0"/>
           </w:p>
         </w:tc>
       </w:tr>
@@ -5878,7 +5973,7 @@
 </file>
 
 <file path=customXml/itemProps1.xml><?xml version="1.0" encoding="utf-8"?>
-<ds:datastoreItem xmlns:ds="http://schemas.openxmlformats.org/officeDocument/2006/customXml" ds:itemID="{33B2FE14-B107-4C73-A2B8-FE85F302C0B4}">
+<ds:datastoreItem xmlns:ds="http://schemas.openxmlformats.org/officeDocument/2006/customXml" ds:itemID="{E8AFB810-A8EA-412C-9EEE-9997C738A455}">
   <ds:schemaRefs>
     <ds:schemaRef ds:uri="http://schemas.openxmlformats.org/officeDocument/2006/bibliography"/>
   </ds:schemaRefs>

</xml_diff>